<commit_message>
more print style experiments
</commit_message>
<xml_diff>
--- a/reference-b5.docx
+++ b/reference-b5.docx
@@ -4,7 +4,8 @@
   <w:body>
     <w:p>
       <w:pPr>
-        <w:pStyle w:val="ImageCaption"/>
+        <w:pStyle w:val="Heading3"/>
+        <w:spacing w:before="432" w:after="0"/>
         <w:rPr/>
       </w:pPr>
       <w:r>
@@ -30,7 +31,7 @@
       <w:footerReference w:type="default" r:id="rId2"/>
       <w:type w:val="nextPage"/>
       <w:pgSz w:w="9978" w:h="14173"/>
-      <w:pgMar w:left="1800" w:right="1245" w:header="0" w:top="1440" w:footer="1033" w:bottom="1732" w:gutter="0"/>
+      <w:pgMar w:left="2450" w:right="1245" w:header="0" w:top="1440" w:footer="1033" w:bottom="1732" w:gutter="0"/>
       <w:pgNumType w:fmt="decimal"/>
       <w:formProt w:val="false"/>
       <w:textDirection w:val="lrTb"/>
@@ -113,7 +114,7 @@
       <w:caps w:val="false"/>
       <w:smallCaps w:val="false"/>
       <w:color w:val="00000A" w:themeShade="b5"/>
-      <w:sz w:val="36"/>
+      <w:sz w:val="30"/>
       <w:szCs w:val="36"/>
     </w:rPr>
   </w:style>
@@ -133,10 +134,10 @@
     </w:pPr>
     <w:rPr>
       <w:rFonts w:ascii="Fira Sans" w:hAnsi="Fira Sans" w:eastAsia="" w:cs="" w:cstheme="majorBidi" w:eastAsiaTheme="majorEastAsia"/>
-      <w:b w:val="false"/>
+      <w:b/>
       <w:bCs/>
       <w:color w:val="00000A"/>
-      <w:sz w:val="28"/>
+      <w:sz w:val="22"/>
       <w:szCs w:val="32"/>
     </w:rPr>
   </w:style>
@@ -156,10 +157,10 @@
     </w:pPr>
     <w:rPr>
       <w:rFonts w:ascii="Fira Sans" w:hAnsi="Fira Sans" w:eastAsia="" w:cs="" w:cstheme="majorBidi" w:eastAsiaTheme="majorEastAsia"/>
-      <w:b w:val="false"/>
+      <w:b/>
       <w:bCs/>
       <w:color w:val="00000A"/>
-      <w:sz w:val="24"/>
+      <w:sz w:val="22"/>
       <w:szCs w:val="28"/>
     </w:rPr>
   </w:style>
@@ -518,7 +519,9 @@
     <w:name w:val="Image Caption"/>
     <w:basedOn w:val="Caption"/>
     <w:qFormat/>
-    <w:pPr/>
+    <w:pPr>
+      <w:spacing w:lineRule="auto" w:line="276"/>
+    </w:pPr>
     <w:rPr>
       <w:rFonts w:ascii="Fira Sans" w:hAnsi="Fira Sans"/>
       <w:i w:val="false"/>

</xml_diff>